<commit_message>
Post-Submission Writeup (First Place AI in Competition, Whoo!)
</commit_message>
<xml_diff>
--- a/Writeup.docx
+++ b/Writeup.docx
@@ -2253,7 +2253,13 @@
         <w:rPr>
           <w:rFonts w:ascii="Times New Roman" w:hAnsi="Times New Roman" w:cs="Times New Roman"/>
         </w:rPr>
-        <w:t>action came about</w:t>
+        <w:t>actually</w:t>
+      </w:r>
+      <w:r>
+        <w:rPr>
+          <w:rFonts w:ascii="Times New Roman" w:hAnsi="Times New Roman" w:cs="Times New Roman"/>
+        </w:rPr>
+        <w:t xml:space="preserve"> came about</w:t>
       </w:r>
       <w:r>
         <w:rPr>
@@ -2317,7 +2323,19 @@
         <w:rPr>
           <w:rFonts w:ascii="Times New Roman" w:hAnsi="Times New Roman" w:cs="Times New Roman"/>
         </w:rPr>
-        <w:t xml:space="preserve">. This strategy, however, only put the player behind bots who took advantage of the first few turns and resulted in a bunch of draws with RageBot, since the player often chose to stay put and absorb the brunt of RageBot’s attacks. </w:t>
+        <w:t xml:space="preserve">. This strategy, however, only put the player </w:t>
+      </w:r>
+      <w:r>
+        <w:rPr>
+          <w:rFonts w:ascii="Times New Roman" w:hAnsi="Times New Roman" w:cs="Times New Roman"/>
+        </w:rPr>
+        <w:t>at a disadvantage against</w:t>
+      </w:r>
+      <w:r>
+        <w:rPr>
+          <w:rFonts w:ascii="Times New Roman" w:hAnsi="Times New Roman" w:cs="Times New Roman"/>
+        </w:rPr>
+        <w:t xml:space="preserve"> bots who took advantage of the first few turns and resulted in a bunch of draws with RageBot, since the player often chose to stay put and absorb the brunt of RageBot’s attacks. </w:t>
       </w:r>
       <w:r>
         <w:rPr>
@@ -2380,7 +2398,19 @@
         <w:rPr>
           <w:rFonts w:ascii="Times New Roman" w:hAnsi="Times New Roman" w:cs="Times New Roman"/>
         </w:rPr>
-        <w:t>I also tried reinforcing allied planets close to enemies, but I couldn’t manage to do this effectively enough without leaving other planets susceptible to snipe attacks from the enemy.</w:t>
+        <w:t>I also tried reinforcing allied planets close</w:t>
+      </w:r>
+      <w:r>
+        <w:rPr>
+          <w:rFonts w:ascii="Times New Roman" w:hAnsi="Times New Roman" w:cs="Times New Roman"/>
+        </w:rPr>
+        <w:t xml:space="preserve"> to enemies, but</w:t>
+      </w:r>
+      <w:r>
+        <w:rPr>
+          <w:rFonts w:ascii="Times New Roman" w:hAnsi="Times New Roman" w:cs="Times New Roman"/>
+        </w:rPr>
+        <w:t xml:space="preserve"> couldn’t manage to do this effectively enough without leaving other planets susceptible to snipe attacks from the enemy.</w:t>
       </w:r>
       <w:r>
         <w:rPr>
@@ -2422,13 +2452,55 @@
         <w:rPr>
           <w:rFonts w:ascii="Times New Roman" w:hAnsi="Times New Roman" w:cs="Times New Roman"/>
         </w:rPr>
-        <w:t>strategy, I honestly hadn’t considered the idea.</w:t>
-      </w:r>
-      <w:r>
-        <w:rPr>
-          <w:rFonts w:ascii="Times New Roman" w:hAnsi="Times New Roman" w:cs="Times New Roman"/>
-        </w:rPr>
-        <w:t xml:space="preserve"> I was getting increasingly worried since my “greedy” expansion design didn’t actually use any AI formalism, especially without the inclusion of a FSM.</w:t>
+        <w:t>strategy, I hon</w:t>
+      </w:r>
+      <w:r>
+        <w:rPr>
+          <w:rFonts w:ascii="Times New Roman" w:hAnsi="Times New Roman" w:cs="Times New Roman"/>
+        </w:rPr>
+        <w:t>estly hadn’t considered using one</w:t>
+      </w:r>
+      <w:r>
+        <w:rPr>
+          <w:rFonts w:ascii="Times New Roman" w:hAnsi="Times New Roman" w:cs="Times New Roman"/>
+        </w:rPr>
+        <w:t>.</w:t>
+      </w:r>
+      <w:r>
+        <w:rPr>
+          <w:rFonts w:ascii="Times New Roman" w:hAnsi="Times New Roman" w:cs="Times New Roman"/>
+        </w:rPr>
+        <w:t xml:space="preserve"> At the time, I</w:t>
+      </w:r>
+      <w:r>
+        <w:rPr>
+          <w:rFonts w:ascii="Times New Roman" w:hAnsi="Times New Roman" w:cs="Times New Roman"/>
+        </w:rPr>
+        <w:t xml:space="preserve"> was getting increasingly worried </w:t>
+      </w:r>
+      <w:r>
+        <w:rPr>
+          <w:rFonts w:ascii="Times New Roman" w:hAnsi="Times New Roman" w:cs="Times New Roman"/>
+        </w:rPr>
+        <w:t>that</w:t>
+      </w:r>
+      <w:r>
+        <w:rPr>
+          <w:rFonts w:ascii="Times New Roman" w:hAnsi="Times New Roman" w:cs="Times New Roman"/>
+        </w:rPr>
+        <w:t xml:space="preserve"> my “greedy” expansion design didn’t actually use any AI formalism</w:t>
+      </w:r>
+      <w:r>
+        <w:rPr>
+          <w:rFonts w:ascii="Times New Roman" w:hAnsi="Times New Roman" w:cs="Times New Roman"/>
+        </w:rPr>
+        <w:t>s</w:t>
+      </w:r>
+      <w:r>
+        <w:rPr>
+          <w:rFonts w:ascii="Times New Roman" w:hAnsi="Times New Roman" w:cs="Times New Roman"/>
+        </w:rPr>
+        <w:t>, especially without the inclusion of a FSM.</w:t>
       </w:r>
     </w:p>
     <w:p>
@@ -2519,12 +2591,6 @@
           <w:rFonts w:ascii="Times New Roman" w:hAnsi="Times New Roman" w:cs="Times New Roman"/>
         </w:rPr>
         <w:t>starting planets started extraordinarily close to one another</w:t>
-      </w:r>
-      <w:r>
-        <w:rPr>
-          <w:rFonts w:ascii="Times New Roman" w:hAnsi="Times New Roman" w:cs="Times New Roman"/>
-        </w:rPr>
-        <w:t>. The distances were as follows</w:t>
       </w:r>
       <w:r>
         <w:rPr>
@@ -2880,13 +2946,25 @@
         <w:rPr>
           <w:rFonts w:ascii="Times New Roman" w:hAnsi="Times New Roman" w:cs="Times New Roman"/>
         </w:rPr>
+        <w:t>(</w:t>
+      </w:r>
+      <w:r>
+        <w:rPr>
+          <w:rFonts w:ascii="Times New Roman" w:hAnsi="Times New Roman" w:cs="Times New Roman"/>
+        </w:rPr>
         <w:t xml:space="preserve">It’s important to note here that </w:t>
       </w:r>
       <w:r>
         <w:rPr>
           <w:rFonts w:ascii="Times New Roman" w:hAnsi="Times New Roman" w:cs="Times New Roman"/>
         </w:rPr>
-        <w:t>the average starting distance between the two planets was 19.</w:t>
+        <w:t>the average starting distance between the two planets was 19</w:t>
+      </w:r>
+      <w:r>
+        <w:rPr>
+          <w:rFonts w:ascii="Times New Roman" w:hAnsi="Times New Roman" w:cs="Times New Roman"/>
+        </w:rPr>
+        <w:t>).</w:t>
       </w:r>
       <w:r>
         <w:t xml:space="preserve"> </w:t>
@@ -2901,7 +2979,19 @@
         <w:rPr>
           <w:rFonts w:ascii="Times New Roman" w:hAnsi="Times New Roman" w:cs="Times New Roman"/>
         </w:rPr>
-        <w:t>more cautiously in these special cases might be appropriate.</w:t>
+        <w:t xml:space="preserve">more cautiously in these special cases might </w:t>
+      </w:r>
+      <w:r>
+        <w:rPr>
+          <w:rFonts w:ascii="Times New Roman" w:hAnsi="Times New Roman" w:cs="Times New Roman"/>
+        </w:rPr>
+        <w:t>prevent getting shutdown early by aggressive bots</w:t>
+      </w:r>
+      <w:r>
+        <w:rPr>
+          <w:rFonts w:ascii="Times New Roman" w:hAnsi="Times New Roman" w:cs="Times New Roman"/>
+        </w:rPr>
+        <w:t>.</w:t>
       </w:r>
     </w:p>
     <w:p>
@@ -2916,7 +3006,55 @@
         <w:rPr>
           <w:rFonts w:ascii="Times New Roman" w:hAnsi="Times New Roman" w:cs="Times New Roman"/>
         </w:rPr>
-        <w:t>Alongside these tests, I was also trying to improve how quickly I could win the games I was already winning, in order to prevent the enemy from finding intelligent ways to come back from a near-defeat. All of my implementations for this case were extremely greedy, such as only targeting enemy planets when I felt I was well enough ahead, which led to a good number of preventable losses. Since I determined I was better off carrying on intelligently as before, I decided to scrap the idea.</w:t>
+        <w:t xml:space="preserve">[Aside: </w:t>
+      </w:r>
+      <w:r>
+        <w:rPr>
+          <w:rFonts w:ascii="Times New Roman" w:hAnsi="Times New Roman" w:cs="Times New Roman"/>
+        </w:rPr>
+        <w:t xml:space="preserve">Alongside these tests, I was also trying to improve how quickly I could win </w:t>
+      </w:r>
+      <w:r>
+        <w:rPr>
+          <w:rFonts w:ascii="Times New Roman" w:hAnsi="Times New Roman" w:cs="Times New Roman"/>
+        </w:rPr>
+        <w:t>the games I was already winning</w:t>
+      </w:r>
+      <w:r>
+        <w:rPr>
+          <w:rFonts w:ascii="Times New Roman" w:hAnsi="Times New Roman" w:cs="Times New Roman"/>
+        </w:rPr>
+        <w:t xml:space="preserve"> in order to prevent the enemy from finding intelligent ways to come back from a near-defeat. All of my implementations for</w:t>
+      </w:r>
+      <w:r>
+        <w:rPr>
+          <w:rFonts w:ascii="Times New Roman" w:hAnsi="Times New Roman" w:cs="Times New Roman"/>
+        </w:rPr>
+        <w:t xml:space="preserve"> this case were extremely risky</w:t>
+      </w:r>
+      <w:r>
+        <w:rPr>
+          <w:rFonts w:ascii="Times New Roman" w:hAnsi="Times New Roman" w:cs="Times New Roman"/>
+        </w:rPr>
+        <w:t>, such as only targeting enemy planets when I felt I was well e</w:t>
+      </w:r>
+      <w:r>
+        <w:rPr>
+          <w:rFonts w:ascii="Times New Roman" w:hAnsi="Times New Roman" w:cs="Times New Roman"/>
+        </w:rPr>
+        <w:t>nough ahead, which led to a large</w:t>
+      </w:r>
+      <w:r>
+        <w:rPr>
+          <w:rFonts w:ascii="Times New Roman" w:hAnsi="Times New Roman" w:cs="Times New Roman"/>
+        </w:rPr>
+        <w:t xml:space="preserve"> number of preventable losses. Since I determined I was better off carrying on intelligently as before, I decided to scrap the idea.</w:t>
+      </w:r>
+      <w:r>
+        <w:rPr>
+          <w:rFonts w:ascii="Times New Roman" w:hAnsi="Times New Roman" w:cs="Times New Roman"/>
+        </w:rPr>
+        <w:t>]</w:t>
       </w:r>
     </w:p>
     <w:p>
@@ -3038,21 +3176,7 @@
                                 <w:rFonts w:ascii="Times New Roman" w:hAnsi="Times New Roman" w:cs="Times New Roman"/>
                                 <w:i/>
                               </w:rPr>
-                              <w:t xml:space="preserve"> Minimax, dubbed “</w:t>
-                            </w:r>
-                            <w:r>
-                              <w:rPr>
-                                <w:rFonts w:ascii="Times New Roman" w:hAnsi="Times New Roman" w:cs="Times New Roman"/>
-                                <w:i/>
-                              </w:rPr>
-                              <w:t>Rage Defend</w:t>
-                            </w:r>
-                            <w:r>
-                              <w:rPr>
-                                <w:rFonts w:ascii="Times New Roman" w:hAnsi="Times New Roman" w:cs="Times New Roman"/>
-                                <w:i/>
-                              </w:rPr>
-                              <w:t>”,</w:t>
+                              <w:t xml:space="preserve"> Minimax, dubbed “Rage Defend”,</w:t>
                             </w:r>
                             <w:r>
                               <w:rPr>
@@ -3080,21 +3204,7 @@
                                 <w:rFonts w:ascii="Times New Roman" w:hAnsi="Times New Roman" w:cs="Times New Roman"/>
                                 <w:i/>
                               </w:rPr>
-                              <w:t>“</w:t>
-                            </w:r>
-                            <w:r>
-                              <w:rPr>
-                                <w:rFonts w:ascii="Times New Roman" w:hAnsi="Times New Roman" w:cs="Times New Roman"/>
-                                <w:i/>
-                              </w:rPr>
-                              <w:t>Rage Defend</w:t>
-                            </w:r>
-                            <w:r>
-                              <w:rPr>
-                                <w:rFonts w:ascii="Times New Roman" w:hAnsi="Times New Roman" w:cs="Times New Roman"/>
-                                <w:i/>
-                              </w:rPr>
-                              <w:t>”</w:t>
+                              <w:t>“Rage Defend”</w:t>
                             </w:r>
                             <w:r>
                               <w:rPr>
@@ -3108,14 +3218,7 @@
                                 <w:rFonts w:ascii="Times New Roman" w:hAnsi="Times New Roman" w:cs="Times New Roman"/>
                                 <w:i/>
                               </w:rPr>
-                              <w:t xml:space="preserve"> resources than the opponent. After "</w:t>
-                            </w:r>
-                            <w:r>
-                              <w:rPr>
-                                <w:rFonts w:ascii="Times New Roman" w:hAnsi="Times New Roman" w:cs="Times New Roman"/>
-                                <w:i/>
-                              </w:rPr>
-                              <w:t>Rage Defend</w:t>
+                              <w:t xml:space="preserve"> resources than the opponent. After "Rage Defend</w:t>
                             </w:r>
                             <w:r>
                               <w:rPr>
@@ -3917,21 +4020,7 @@
                           <w:rFonts w:ascii="Times New Roman" w:hAnsi="Times New Roman" w:cs="Times New Roman"/>
                           <w:i/>
                         </w:rPr>
-                        <w:t xml:space="preserve"> Minimax, dubbed “</w:t>
-                      </w:r>
-                      <w:r>
-                        <w:rPr>
-                          <w:rFonts w:ascii="Times New Roman" w:hAnsi="Times New Roman" w:cs="Times New Roman"/>
-                          <w:i/>
-                        </w:rPr>
-                        <w:t>Rage Defend</w:t>
-                      </w:r>
-                      <w:r>
-                        <w:rPr>
-                          <w:rFonts w:ascii="Times New Roman" w:hAnsi="Times New Roman" w:cs="Times New Roman"/>
-                          <w:i/>
-                        </w:rPr>
-                        <w:t>”,</w:t>
+                        <w:t xml:space="preserve"> Minimax, dubbed “Rage Defend”,</w:t>
                       </w:r>
                       <w:r>
                         <w:rPr>
@@ -3959,21 +4048,7 @@
                           <w:rFonts w:ascii="Times New Roman" w:hAnsi="Times New Roman" w:cs="Times New Roman"/>
                           <w:i/>
                         </w:rPr>
-                        <w:t>“</w:t>
-                      </w:r>
-                      <w:r>
-                        <w:rPr>
-                          <w:rFonts w:ascii="Times New Roman" w:hAnsi="Times New Roman" w:cs="Times New Roman"/>
-                          <w:i/>
-                        </w:rPr>
-                        <w:t>Rage Defend</w:t>
-                      </w:r>
-                      <w:r>
-                        <w:rPr>
-                          <w:rFonts w:ascii="Times New Roman" w:hAnsi="Times New Roman" w:cs="Times New Roman"/>
-                          <w:i/>
-                        </w:rPr>
-                        <w:t>”</w:t>
+                        <w:t>“Rage Defend”</w:t>
                       </w:r>
                       <w:r>
                         <w:rPr>
@@ -3987,14 +4062,7 @@
                           <w:rFonts w:ascii="Times New Roman" w:hAnsi="Times New Roman" w:cs="Times New Roman"/>
                           <w:i/>
                         </w:rPr>
-                        <w:t xml:space="preserve"> resources than the opponent. After "</w:t>
-                      </w:r>
-                      <w:r>
-                        <w:rPr>
-                          <w:rFonts w:ascii="Times New Roman" w:hAnsi="Times New Roman" w:cs="Times New Roman"/>
-                          <w:i/>
-                        </w:rPr>
-                        <w:t>Rage Defend</w:t>
+                        <w:t xml:space="preserve"> resources than the opponent. After "Rage Defend</w:t>
                       </w:r>
                       <w:r>
                         <w:rPr>
@@ -4908,7 +4976,19 @@
         <w:rPr>
           <w:rFonts w:ascii="Times New Roman" w:hAnsi="Times New Roman" w:cs="Times New Roman"/>
         </w:rPr>
-        <w:t xml:space="preserve"> Rage Defend was only terminated once the player gained an advantage over their opponent, assuming that they would have acted optimally up until that point.</w:t>
+        <w:t xml:space="preserve"> Rage Defend</w:t>
+      </w:r>
+      <w:r>
+        <w:rPr>
+          <w:rFonts w:ascii="Times New Roman" w:hAnsi="Times New Roman" w:cs="Times New Roman"/>
+        </w:rPr>
+        <w:t>, as it became called,</w:t>
+      </w:r>
+      <w:r>
+        <w:rPr>
+          <w:rFonts w:ascii="Times New Roman" w:hAnsi="Times New Roman" w:cs="Times New Roman"/>
+        </w:rPr>
+        <w:t xml:space="preserve"> was only terminated once the player gained an advantage over their opponent, assuming that they would have acted optimally up until that point.</w:t>
       </w:r>
     </w:p>
     <w:p>
@@ -4923,7 +5003,19 @@
         <w:rPr>
           <w:rFonts w:ascii="Times New Roman" w:hAnsi="Times New Roman" w:cs="Times New Roman"/>
         </w:rPr>
-        <w:t xml:space="preserve">This implementation failed pretty miserably. Apparently it’s difficult to simulate </w:t>
+        <w:t xml:space="preserve">This implementation failed pretty miserably. </w:t>
+      </w:r>
+      <w:r>
+        <w:rPr>
+          <w:rFonts w:ascii="Times New Roman" w:hAnsi="Times New Roman" w:cs="Times New Roman"/>
+        </w:rPr>
+        <w:t>Unsurprisingly,</w:t>
+      </w:r>
+      <w:r>
+        <w:rPr>
+          <w:rFonts w:ascii="Times New Roman" w:hAnsi="Times New Roman" w:cs="Times New Roman"/>
+        </w:rPr>
+        <w:t xml:space="preserve"> it’s difficult to simulate </w:t>
       </w:r>
       <m:oMath>
         <m:sSup>
@@ -5165,8 +5257,23 @@
         <w:rPr>
           <w:rFonts w:ascii="Times New Roman" w:hAnsi="Times New Roman" w:cs="Times New Roman"/>
         </w:rPr>
-        <w:t xml:space="preserve"> nodes 30 steps into the future in under a second. </w:t>
-      </w:r>
+        <w:t xml:space="preserve"> nodes 30 steps into the future in under </w:t>
+      </w:r>
+      <w:r>
+        <w:rPr>
+          <w:rFonts w:ascii="Times New Roman" w:hAnsi="Times New Roman" w:cs="Times New Roman"/>
+        </w:rPr>
+        <w:t>a second.</w:t>
+      </w:r>
+    </w:p>
+    <w:p>
+      <w:pPr>
+        <w:ind w:firstLine="360"/>
+        <w:jc w:val="both"/>
+        <w:rPr>
+          <w:rFonts w:ascii="Times New Roman" w:hAnsi="Times New Roman" w:cs="Times New Roman"/>
+        </w:rPr>
+      </w:pPr>
       <w:r>
         <w:rPr>
           <w:rFonts w:ascii="Times New Roman" w:hAnsi="Times New Roman" w:cs="Times New Roman"/>
@@ -5304,15 +5411,7 @@
         <w:rPr>
           <w:rFonts w:ascii="Times New Roman" w:hAnsi="Times New Roman" w:cs="Times New Roman"/>
         </w:rPr>
-        <w:t>After the values were tweaked, the algorithm worked exactly as intended, as can be seen in the results above. The player managed to win one more game on RageBot and managed to force a draw on another 3, where presumably the most optimal strategy was not to move until the enemy made a mis</w:t>
-      </w:r>
-      <w:bookmarkStart w:id="0" w:name="_GoBack"/>
-      <w:bookmarkEnd w:id="0"/>
-      <w:r>
-        <w:rPr>
-          <w:rFonts w:ascii="Times New Roman" w:hAnsi="Times New Roman" w:cs="Times New Roman"/>
-        </w:rPr>
-        <w:t>take. The player did still lose one game to RageBo</w:t>
+        <w:t>After the values were tweaked, the algorithm worked exactly as intended, as can be seen in the results above. The player managed to win one more game on RageBot and managed to force a draw on another 3, where presumably the most optimal strategy was not to move until the enemy made a mistake. The player did still lose one game to RageBo</w:t>
       </w:r>
       <w:r>
         <w:rPr>
@@ -5403,6 +5502,99 @@
           <w:rFonts w:ascii="Times New Roman" w:hAnsi="Times New Roman" w:cs="Times New Roman"/>
         </w:rPr>
         <w:t>was quickly shutdown. In many cases, planets on the frontline would become too timid and not help nearby planets suffering from enemy attacks, resulting in a near 50% winrate per bot, a value approximated from a series of manual tests.</w:t>
+      </w:r>
+    </w:p>
+    <w:p>
+      <w:pPr>
+        <w:ind w:firstLine="360"/>
+        <w:jc w:val="both"/>
+        <w:rPr>
+          <w:rFonts w:ascii="Times New Roman" w:hAnsi="Times New Roman" w:cs="Times New Roman"/>
+        </w:rPr>
+      </w:pPr>
+      <w:r>
+        <w:rPr>
+          <w:rFonts w:ascii="Times New Roman" w:hAnsi="Times New Roman" w:cs="Times New Roman"/>
+        </w:rPr>
+        <w:t xml:space="preserve">Another idea I tested was only checking future steps up until turn 200. Essentially, simulated steps would not exceed turn 200 as a way of more accurately simulating how the game would end up. The hope was that the bots would become more risky and deploy last-ditch efforts to secure points or close out games, but the results and average number of turns taken for wins </w:t>
+      </w:r>
+      <w:r>
+        <w:rPr>
+          <w:rFonts w:ascii="Times New Roman" w:hAnsi="Times New Roman" w:cs="Times New Roman"/>
+        </w:rPr>
+        <w:t>remained essentially unchanged.</w:t>
+      </w:r>
+    </w:p>
+    <w:p>
+      <w:pPr>
+        <w:ind w:firstLine="360"/>
+        <w:jc w:val="both"/>
+        <w:rPr>
+          <w:rFonts w:ascii="Times New Roman" w:hAnsi="Times New Roman" w:cs="Times New Roman"/>
+        </w:rPr>
+      </w:pPr>
+    </w:p>
+    <w:p>
+      <w:pPr>
+        <w:ind w:firstLine="360"/>
+        <w:jc w:val="both"/>
+        <w:rPr>
+          <w:rFonts w:ascii="Times New Roman" w:hAnsi="Times New Roman" w:cs="Times New Roman"/>
+        </w:rPr>
+      </w:pPr>
+    </w:p>
+    <w:p>
+      <w:pPr>
+        <w:ind w:firstLine="360"/>
+        <w:jc w:val="both"/>
+        <w:rPr>
+          <w:rFonts w:ascii="Times New Roman" w:hAnsi="Times New Roman" w:cs="Times New Roman"/>
+        </w:rPr>
+      </w:pPr>
+      <w:r>
+        <w:rPr>
+          <w:rFonts w:ascii="Times New Roman" w:hAnsi="Times New Roman" w:cs="Times New Roman"/>
+        </w:rPr>
+        <w:t xml:space="preserve">Previous iterations of the </w:t>
+      </w:r>
+      <w:r>
+        <w:rPr>
+          <w:rFonts w:ascii="Times New Roman" w:hAnsi="Times New Roman" w:cs="Times New Roman"/>
+        </w:rPr>
+        <w:t>design as well as s</w:t>
+      </w:r>
+      <w:bookmarkStart w:id="0" w:name="_GoBack"/>
+      <w:bookmarkEnd w:id="0"/>
+      <w:r>
+        <w:rPr>
+          <w:rFonts w:ascii="Times New Roman" w:hAnsi="Times New Roman" w:cs="Times New Roman"/>
+        </w:rPr>
+        <w:t>ome intermediate steps between AI iterations can be found online at:</w:t>
+      </w:r>
+    </w:p>
+    <w:p>
+      <w:pPr>
+        <w:ind w:firstLine="360"/>
+        <w:jc w:val="both"/>
+        <w:rPr>
+          <w:rFonts w:ascii="Times New Roman" w:hAnsi="Times New Roman" w:cs="Times New Roman"/>
+          <w:sz w:val="16"/>
+          <w:szCs w:val="16"/>
+        </w:rPr>
+      </w:pPr>
+    </w:p>
+    <w:p>
+      <w:pPr>
+        <w:jc w:val="center"/>
+        <w:rPr>
+          <w:rFonts w:ascii="Times New Roman" w:hAnsi="Times New Roman" w:cs="Times New Roman"/>
+        </w:rPr>
+      </w:pPr>
+      <w:r>
+        <w:rPr>
+          <w:rFonts w:ascii="Times New Roman" w:hAnsi="Times New Roman" w:cs="Times New Roman"/>
+        </w:rPr>
+        <w:t>https://github.com/JGMEYER/JustianMeyer-CS4731-Project2</w:t>
       </w:r>
     </w:p>
     <w:sectPr>

</xml_diff>